<commit_message>
Sql pronto adicionado procedures e relatorios
</commit_message>
<xml_diff>
--- a/Tabela Genero.docx
+++ b/Tabela Genero.docx
@@ -1,6 +1,6 @@
 
 <file path=word/document.xml><?xml version="1.0" encoding="utf-8"?>
-<w:document xmlns:wpc="http://schemas.microsoft.com/office/word/2010/wordprocessingCanvas" xmlns:cx="http://schemas.microsoft.com/office/drawing/2014/chartex" xmlns:cx1="http://schemas.microsoft.com/office/drawing/2015/9/8/chartex" xmlns:cx2="http://schemas.microsoft.com/office/drawing/2015/10/21/chartex" xmlns:cx3="http://schemas.microsoft.com/office/drawing/2016/5/9/chartex" xmlns:cx4="http://schemas.microsoft.com/office/drawing/2016/5/10/chartex" xmlns:cx5="http://schemas.microsoft.com/office/drawing/2016/5/11/chartex" xmlns:cx6="http://schemas.microsoft.com/office/drawing/2016/5/12/chartex" xmlns:cx7="http://schemas.microsoft.com/office/drawing/2016/5/13/chartex" xmlns:cx8="http://schemas.microsoft.com/office/drawing/2016/5/14/chartex" xmlns:mc="http://schemas.openxmlformats.org/markup-compatibility/2006" xmlns:aink="http://schemas.microsoft.com/office/drawing/2016/ink" xmlns:am3d="http://schemas.microsoft.com/office/drawing/2017/model3d" xmlns:o="urn:schemas-microsoft-com:office:office" xmlns:r="http://schemas.openxmlformats.org/officeDocument/2006/relationships" xmlns:m="http://schemas.openxmlformats.org/officeDocument/2006/math" xmlns:v="urn:schemas-microsoft-com:vml" xmlns:wp14="http://schemas.microsoft.com/office/word/2010/wordprocessingDrawing" xmlns:wp="http://schemas.openxmlformats.org/drawingml/2006/wordprocessingDrawing" xmlns:w10="urn:schemas-microsoft-com:office:word" xmlns:w="http://schemas.openxmlformats.org/wordprocessingml/2006/main" xmlns:w14="http://schemas.microsoft.com/office/word/2010/wordml" xmlns:w15="http://schemas.microsoft.com/office/word/2012/wordml" xmlns:w16cex="http://schemas.microsoft.com/office/word/2018/wordml/cex" xmlns:w16cid="http://schemas.microsoft.com/office/word/2016/wordml/cid" xmlns:w16="http://schemas.microsoft.com/office/word/2018/wordml" xmlns:w16sdtdh="http://schemas.microsoft.com/office/word/2020/wordml/sdtdatahash" xmlns:w16se="http://schemas.microsoft.com/office/word/2015/wordml/symex" xmlns:wpg="http://schemas.microsoft.com/office/word/2010/wordprocessingGroup" xmlns:wpi="http://schemas.microsoft.com/office/word/2010/wordprocessingInk" xmlns:wne="http://schemas.microsoft.com/office/word/2006/wordml" xmlns:wps="http://schemas.microsoft.com/office/word/2010/wordprocessingShape" mc:Ignorable="w14 w15 w16se w16cid w16 w16cex w16sdtdh wp14">
+<w:document xmlns:wpc="http://schemas.microsoft.com/office/word/2010/wordprocessingCanvas" xmlns:cx="http://schemas.microsoft.com/office/drawing/2014/chartex" xmlns:cx1="http://schemas.microsoft.com/office/drawing/2015/9/8/chartex" xmlns:cx2="http://schemas.microsoft.com/office/drawing/2015/10/21/chartex" xmlns:cx3="http://schemas.microsoft.com/office/drawing/2016/5/9/chartex" xmlns:cx4="http://schemas.microsoft.com/office/drawing/2016/5/10/chartex" xmlns:cx5="http://schemas.microsoft.com/office/drawing/2016/5/11/chartex" xmlns:cx6="http://schemas.microsoft.com/office/drawing/2016/5/12/chartex" xmlns:cx7="http://schemas.microsoft.com/office/drawing/2016/5/13/chartex" xmlns:cx8="http://schemas.microsoft.com/office/drawing/2016/5/14/chartex" xmlns:mc="http://schemas.openxmlformats.org/markup-compatibility/2006" xmlns:aink="http://schemas.microsoft.com/office/drawing/2016/ink" xmlns:am3d="http://schemas.microsoft.com/office/drawing/2017/model3d" xmlns:o="urn:schemas-microsoft-com:office:office" xmlns:oel="http://schemas.microsoft.com/office/2019/extlst" xmlns:r="http://schemas.openxmlformats.org/officeDocument/2006/relationships" xmlns:m="http://schemas.openxmlformats.org/officeDocument/2006/math" xmlns:v="urn:schemas-microsoft-com:vml" xmlns:wp14="http://schemas.microsoft.com/office/word/2010/wordprocessingDrawing" xmlns:wp="http://schemas.openxmlformats.org/drawingml/2006/wordprocessingDrawing" xmlns:w10="urn:schemas-microsoft-com:office:word" xmlns:w="http://schemas.openxmlformats.org/wordprocessingml/2006/main" xmlns:w14="http://schemas.microsoft.com/office/word/2010/wordml" xmlns:w15="http://schemas.microsoft.com/office/word/2012/wordml" xmlns:w16cex="http://schemas.microsoft.com/office/word/2018/wordml/cex" xmlns:w16cid="http://schemas.microsoft.com/office/word/2016/wordml/cid" xmlns:w16="http://schemas.microsoft.com/office/word/2018/wordml" xmlns:w16sdtdh="http://schemas.microsoft.com/office/word/2020/wordml/sdtdatahash" xmlns:w16se="http://schemas.microsoft.com/office/word/2015/wordml/symex" xmlns:wpg="http://schemas.microsoft.com/office/word/2010/wordprocessingGroup" xmlns:wpi="http://schemas.microsoft.com/office/word/2010/wordprocessingInk" xmlns:wne="http://schemas.microsoft.com/office/word/2006/wordml" xmlns:wps="http://schemas.microsoft.com/office/word/2010/wordprocessingShape" mc:Ignorable="w14 w15 w16se w16cid w16 w16cex w16sdtdh wp14">
   <w:body>
     <w:p>
       <w:pPr>
@@ -71,31 +71,13 @@
           </wp:anchor>
         </w:drawing>
       </w:r>
-      <w:proofErr w:type="spellStart"/>
       <w:r>
         <w:rPr>
           <w:sz w:val="24"/>
           <w:szCs w:val="24"/>
         </w:rPr>
-        <w:t>Tabela</w:t>
-      </w:r>
-      <w:proofErr w:type="spellEnd"/>
-      <w:r>
-        <w:rPr>
-          <w:sz w:val="24"/>
-          <w:szCs w:val="24"/>
-        </w:rPr>
-        <w:t xml:space="preserve"> </w:t>
-      </w:r>
-      <w:proofErr w:type="spellStart"/>
-      <w:r>
-        <w:rPr>
-          <w:sz w:val="24"/>
-          <w:szCs w:val="24"/>
-        </w:rPr>
-        <w:t>Genero</w:t>
-      </w:r>
-      <w:proofErr w:type="spellEnd"/>
+        <w:t>Tabela Genero</w:t>
+      </w:r>
     </w:p>
     <w:p>
       <w:pPr>
@@ -254,60 +236,27 @@
           </wp:anchor>
         </w:drawing>
       </w:r>
-      <w:proofErr w:type="spellStart"/>
-      <w:r>
-        <w:t>Tabela</w:t>
-      </w:r>
-      <w:proofErr w:type="spellEnd"/>
-      <w:r>
-        <w:t xml:space="preserve"> </w:t>
-      </w:r>
-      <w:proofErr w:type="spellStart"/>
-      <w:proofErr w:type="gramStart"/>
-      <w:r>
-        <w:t>Pesssoa</w:t>
-      </w:r>
-      <w:proofErr w:type="spellEnd"/>
-      <w:r>
-        <w:t xml:space="preserve">  </w:t>
-      </w:r>
-      <w:proofErr w:type="spellStart"/>
-      <w:r>
-        <w:t>Fisica</w:t>
-      </w:r>
-      <w:proofErr w:type="spellEnd"/>
-      <w:proofErr w:type="gramEnd"/>
-    </w:p>
-    <w:p/>
-    <w:p/>
-    <w:p/>
-    <w:p/>
-    <w:p/>
-    <w:p/>
-    <w:p/>
-    <w:p/>
-    <w:p/>
-    <w:p/>
-    <w:p/>
-    <w:p/>
-    <w:p/>
-    <w:p>
-      <w:proofErr w:type="spellStart"/>
+      <w:r>
+        <w:t>Tabela Pesssoa  Fisica</w:t>
+      </w:r>
+    </w:p>
+    <w:p/>
+    <w:p/>
+    <w:p/>
+    <w:p/>
+    <w:p/>
+    <w:p/>
+    <w:p/>
+    <w:p/>
+    <w:p/>
+    <w:p/>
+    <w:p/>
+    <w:p/>
+    <w:p/>
+    <w:p>
       <w:r>
         <w:lastRenderedPageBreak/>
-        <w:t>Tabela</w:t>
-      </w:r>
-      <w:proofErr w:type="spellEnd"/>
-      <w:r>
-        <w:t xml:space="preserve"> </w:t>
-      </w:r>
-      <w:proofErr w:type="spellStart"/>
-      <w:r>
-        <w:t>Pesssoa</w:t>
-      </w:r>
-      <w:proofErr w:type="spellEnd"/>
-      <w:r>
-        <w:t xml:space="preserve">  </w:t>
+        <w:t xml:space="preserve">Tabela Pesssoa  </w:t>
       </w:r>
     </w:p>
     <w:p>
@@ -447,47 +396,27 @@
     <w:p/>
     <w:p/>
     <w:p>
-      <w:proofErr w:type="spellStart"/>
-      <w:r>
-        <w:t>Tabela</w:t>
-      </w:r>
-      <w:proofErr w:type="spellEnd"/>
-      <w:r>
-        <w:t xml:space="preserve"> </w:t>
-      </w:r>
-      <w:proofErr w:type="spellStart"/>
-      <w:r>
-        <w:t>Telefone</w:t>
-      </w:r>
-      <w:proofErr w:type="spellEnd"/>
-    </w:p>
-    <w:p/>
-    <w:p/>
-    <w:p/>
-    <w:p/>
-    <w:p/>
-    <w:p/>
-    <w:p/>
-    <w:p/>
-    <w:p/>
-    <w:p/>
-    <w:p/>
-    <w:p/>
-    <w:p>
-      <w:proofErr w:type="spellStart"/>
+      <w:r>
+        <w:t>Tabela Telefone</w:t>
+      </w:r>
+    </w:p>
+    <w:p/>
+    <w:p/>
+    <w:p/>
+    <w:p/>
+    <w:p/>
+    <w:p/>
+    <w:p/>
+    <w:p/>
+    <w:p/>
+    <w:p/>
+    <w:p/>
+    <w:p/>
+    <w:p>
       <w:r>
         <w:lastRenderedPageBreak/>
-        <w:t>Tabela</w:t>
-      </w:r>
-      <w:proofErr w:type="spellEnd"/>
-      <w:r>
-        <w:t xml:space="preserve"> </w:t>
-      </w:r>
-      <w:proofErr w:type="spellStart"/>
-      <w:r>
-        <w:t>Pais</w:t>
-      </w:r>
-      <w:proofErr w:type="spellEnd"/>
+        <w:t>Tabela Pais</w:t>
+      </w:r>
     </w:p>
     <w:p>
       <w:r>
@@ -533,16 +462,8 @@
     </w:p>
     <w:p/>
     <w:p>
-      <w:proofErr w:type="spellStart"/>
-      <w:r>
-        <w:t>Tabela</w:t>
-      </w:r>
-      <w:proofErr w:type="spellEnd"/>
-      <w:r>
-        <w:t xml:space="preserve"> </w:t>
-      </w:r>
-      <w:r>
-        <w:t>Estado;</w:t>
+      <w:r>
+        <w:t>Tabela Estado;</w:t>
       </w:r>
     </w:p>
     <w:p>
@@ -650,42 +571,24 @@
           </wp:anchor>
         </w:drawing>
       </w:r>
-      <w:proofErr w:type="spellStart"/>
-      <w:r>
-        <w:t>Tabela</w:t>
-      </w:r>
-      <w:proofErr w:type="spellEnd"/>
-      <w:r>
-        <w:t xml:space="preserve"> </w:t>
-      </w:r>
-      <w:proofErr w:type="spellStart"/>
-      <w:r>
-        <w:t>Cidade</w:t>
-      </w:r>
-      <w:proofErr w:type="spellEnd"/>
-      <w:r>
-        <w:t>;</w:t>
-      </w:r>
-    </w:p>
-    <w:p/>
-    <w:p/>
-    <w:p/>
-    <w:p/>
-    <w:p/>
-    <w:p/>
-    <w:p/>
-    <w:p/>
-    <w:p/>
-    <w:p/>
-    <w:p/>
-    <w:p>
-      <w:proofErr w:type="spellStart"/>
-      <w:r>
-        <w:t>Tabela</w:t>
-      </w:r>
-      <w:proofErr w:type="spellEnd"/>
-      <w:r>
-        <w:t xml:space="preserve"> Bairro</w:t>
+      <w:r>
+        <w:t>Tabela Cidade;</w:t>
+      </w:r>
+    </w:p>
+    <w:p/>
+    <w:p/>
+    <w:p/>
+    <w:p/>
+    <w:p/>
+    <w:p/>
+    <w:p/>
+    <w:p/>
+    <w:p/>
+    <w:p/>
+    <w:p/>
+    <w:p>
+      <w:r>
+        <w:t>Tabela Bairro</w:t>
       </w:r>
     </w:p>
     <w:p/>
@@ -736,20 +639,10 @@
     <w:p/>
     <w:p/>
     <w:p>
-      <w:proofErr w:type="spellStart"/>
       <w:r>
         <w:lastRenderedPageBreak/>
-        <w:t>Tabela</w:t>
-      </w:r>
-      <w:proofErr w:type="spellEnd"/>
-      <w:r>
-        <w:t xml:space="preserve"> </w:t>
-      </w:r>
-      <w:proofErr w:type="spellStart"/>
-      <w:r>
-        <w:t>Endereco</w:t>
-      </w:r>
-      <w:proofErr w:type="spellEnd"/>
+        <w:t>Tabela Endereco</w:t>
+      </w:r>
     </w:p>
     <w:p>
       <w:r>
@@ -795,13 +688,8 @@
     </w:p>
     <w:p/>
     <w:p>
-      <w:proofErr w:type="spellStart"/>
-      <w:r>
-        <w:t>Tabela</w:t>
-      </w:r>
-      <w:proofErr w:type="spellEnd"/>
-      <w:r>
-        <w:t xml:space="preserve"> medico</w:t>
+      <w:r>
+        <w:t>Tabela medico</w:t>
       </w:r>
     </w:p>
     <w:p>
@@ -851,20 +739,13 @@
     <w:p/>
     <w:p/>
     <w:p>
-      <w:proofErr w:type="spellStart"/>
       <w:r>
         <w:lastRenderedPageBreak/>
-        <w:t>Tabela</w:t>
-      </w:r>
-      <w:proofErr w:type="spellEnd"/>
-      <w:r>
-        <w:t xml:space="preserve"> </w:t>
-      </w:r>
-      <w:proofErr w:type="spellStart"/>
+        <w:t xml:space="preserve">Tabela </w:t>
+      </w:r>
       <w:r>
         <w:t>Especialidade</w:t>
       </w:r>
-      <w:proofErr w:type="spellEnd"/>
     </w:p>
     <w:p>
       <w:r>
@@ -970,19 +851,9 @@
           </wp:anchor>
         </w:drawing>
       </w:r>
-      <w:proofErr w:type="spellStart"/>
-      <w:r>
-        <w:t>Tabela</w:t>
-      </w:r>
-      <w:proofErr w:type="spellEnd"/>
-      <w:r>
-        <w:t xml:space="preserve"> </w:t>
-      </w:r>
-      <w:proofErr w:type="spellStart"/>
-      <w:r>
-        <w:t>avaliacao</w:t>
-      </w:r>
-      <w:proofErr w:type="spellEnd"/>
+      <w:r>
+        <w:t>Tabela avaliacao</w:t>
+      </w:r>
     </w:p>
     <w:p/>
     <w:p/>
@@ -1060,14 +931,396 @@
           </wp:anchor>
         </w:drawing>
       </w:r>
-      <w:proofErr w:type="spellStart"/>
-      <w:r>
-        <w:t>Tabela</w:t>
-      </w:r>
-      <w:proofErr w:type="spellEnd"/>
-      <w:r>
-        <w:t xml:space="preserve"> paciente</w:t>
-      </w:r>
+      <w:r>
+        <w:t>Tabela paciente</w:t>
+      </w:r>
+    </w:p>
+    <w:p/>
+    <w:p/>
+    <w:p/>
+    <w:p/>
+    <w:p/>
+    <w:p/>
+    <w:p/>
+    <w:p/>
+    <w:p/>
+    <w:p/>
+    <w:p/>
+    <w:p/>
+    <w:p/>
+    <w:p/>
+    <w:p>
+      <w:r>
+        <w:t xml:space="preserve">Tabela </w:t>
+      </w:r>
+      <w:r>
+        <w:t>Agen</w:t>
+      </w:r>
+      <w:r>
+        <w:t>damento</w:t>
+      </w:r>
+    </w:p>
+    <w:p>
+      <w:r>
+        <w:rPr>
+          <w:noProof/>
+        </w:rPr>
+        <w:drawing>
+          <wp:inline distT="0" distB="0" distL="0" distR="0" wp14:anchorId="3CF91E9D" wp14:editId="22CD40D5">
+            <wp:extent cx="3933825" cy="2856226"/>
+            <wp:effectExtent l="0" t="0" r="0" b="1905"/>
+            <wp:docPr id="843831580" name="Imagem 1" descr="Interface gráfica do usuário, Texto, Aplicativo, Email&#10;&#10;Descrição gerada automaticamente"/>
+            <wp:cNvGraphicFramePr>
+              <a:graphicFrameLocks xmlns:a="http://schemas.openxmlformats.org/drawingml/2006/main" noChangeAspect="1"/>
+            </wp:cNvGraphicFramePr>
+            <a:graphic xmlns:a="http://schemas.openxmlformats.org/drawingml/2006/main">
+              <a:graphicData uri="http://schemas.openxmlformats.org/drawingml/2006/picture">
+                <pic:pic xmlns:pic="http://schemas.openxmlformats.org/drawingml/2006/picture">
+                  <pic:nvPicPr>
+                    <pic:cNvPr id="843831580" name="Imagem 1" descr="Interface gráfica do usuário, Texto, Aplicativo, Email&#10;&#10;Descrição gerada automaticamente"/>
+                    <pic:cNvPicPr/>
+                  </pic:nvPicPr>
+                  <pic:blipFill>
+                    <a:blip r:embed="rId17"/>
+                    <a:stretch>
+                      <a:fillRect/>
+                    </a:stretch>
+                  </pic:blipFill>
+                  <pic:spPr>
+                    <a:xfrm>
+                      <a:off x="0" y="0"/>
+                      <a:ext cx="3940355" cy="2860967"/>
+                    </a:xfrm>
+                    <a:prstGeom prst="rect">
+                      <a:avLst/>
+                    </a:prstGeom>
+                  </pic:spPr>
+                </pic:pic>
+              </a:graphicData>
+            </a:graphic>
+          </wp:inline>
+        </w:drawing>
+      </w:r>
+    </w:p>
+    <w:p/>
+    <w:p/>
+    <w:p>
+      <w:r>
+        <w:lastRenderedPageBreak/>
+        <w:t>Tabela questionario</w:t>
+      </w:r>
+    </w:p>
+    <w:p>
+      <w:pPr>
+        <w:rPr>
+          <w:noProof/>
+        </w:rPr>
+      </w:pPr>
+      <w:r>
+        <w:rPr>
+          <w:noProof/>
+        </w:rPr>
+        <w:drawing>
+          <wp:inline distT="0" distB="0" distL="0" distR="0" wp14:anchorId="44E276F6" wp14:editId="7546595E">
+            <wp:extent cx="4476750" cy="3360910"/>
+            <wp:effectExtent l="0" t="0" r="0" b="0"/>
+            <wp:docPr id="1951193268" name="Imagem 1" descr="Interface gráfica do usuário, Texto, Aplicativo, Email&#10;&#10;Descrição gerada automaticamente"/>
+            <wp:cNvGraphicFramePr>
+              <a:graphicFrameLocks xmlns:a="http://schemas.openxmlformats.org/drawingml/2006/main" noChangeAspect="1"/>
+            </wp:cNvGraphicFramePr>
+            <a:graphic xmlns:a="http://schemas.openxmlformats.org/drawingml/2006/main">
+              <a:graphicData uri="http://schemas.openxmlformats.org/drawingml/2006/picture">
+                <pic:pic xmlns:pic="http://schemas.openxmlformats.org/drawingml/2006/picture">
+                  <pic:nvPicPr>
+                    <pic:cNvPr id="1951193268" name="Imagem 1" descr="Interface gráfica do usuário, Texto, Aplicativo, Email&#10;&#10;Descrição gerada automaticamente"/>
+                    <pic:cNvPicPr/>
+                  </pic:nvPicPr>
+                  <pic:blipFill>
+                    <a:blip r:embed="rId18"/>
+                    <a:stretch>
+                      <a:fillRect/>
+                    </a:stretch>
+                  </pic:blipFill>
+                  <pic:spPr>
+                    <a:xfrm>
+                      <a:off x="0" y="0"/>
+                      <a:ext cx="4483351" cy="3365866"/>
+                    </a:xfrm>
+                    <a:prstGeom prst="rect">
+                      <a:avLst/>
+                    </a:prstGeom>
+                  </pic:spPr>
+                </pic:pic>
+              </a:graphicData>
+            </a:graphic>
+          </wp:inline>
+        </w:drawing>
+      </w:r>
+    </w:p>
+    <w:p/>
+    <w:p>
+      <w:r>
+        <w:t xml:space="preserve">Tabela </w:t>
+      </w:r>
+      <w:r>
+        <w:t>Triagem</w:t>
+      </w:r>
+    </w:p>
+    <w:p>
+      <w:r>
+        <w:rPr>
+          <w:noProof/>
+        </w:rPr>
+        <w:drawing>
+          <wp:inline distT="0" distB="0" distL="0" distR="0" wp14:anchorId="7217C678" wp14:editId="6C96E452">
+            <wp:extent cx="4972050" cy="3219084"/>
+            <wp:effectExtent l="0" t="0" r="0" b="635"/>
+            <wp:docPr id="1873204003" name="Imagem 1" descr="Interface gráfica do usuário, Texto, Aplicativo, Email&#10;&#10;Descrição gerada automaticamente"/>
+            <wp:cNvGraphicFramePr>
+              <a:graphicFrameLocks xmlns:a="http://schemas.openxmlformats.org/drawingml/2006/main" noChangeAspect="1"/>
+            </wp:cNvGraphicFramePr>
+            <a:graphic xmlns:a="http://schemas.openxmlformats.org/drawingml/2006/main">
+              <a:graphicData uri="http://schemas.openxmlformats.org/drawingml/2006/picture">
+                <pic:pic xmlns:pic="http://schemas.openxmlformats.org/drawingml/2006/picture">
+                  <pic:nvPicPr>
+                    <pic:cNvPr id="1873204003" name="Imagem 1" descr="Interface gráfica do usuário, Texto, Aplicativo, Email&#10;&#10;Descrição gerada automaticamente"/>
+                    <pic:cNvPicPr/>
+                  </pic:nvPicPr>
+                  <pic:blipFill>
+                    <a:blip r:embed="rId19"/>
+                    <a:stretch>
+                      <a:fillRect/>
+                    </a:stretch>
+                  </pic:blipFill>
+                  <pic:spPr>
+                    <a:xfrm>
+                      <a:off x="0" y="0"/>
+                      <a:ext cx="4977945" cy="3222900"/>
+                    </a:xfrm>
+                    <a:prstGeom prst="rect">
+                      <a:avLst/>
+                    </a:prstGeom>
+                  </pic:spPr>
+                </pic:pic>
+              </a:graphicData>
+            </a:graphic>
+          </wp:inline>
+        </w:drawing>
+      </w:r>
+    </w:p>
+    <w:p>
+      <w:pPr>
+        <w:tabs>
+          <w:tab w:val="left" w:pos="2040"/>
+        </w:tabs>
+      </w:pPr>
+    </w:p>
+    <w:p>
+      <w:pPr>
+        <w:tabs>
+          <w:tab w:val="left" w:pos="2040"/>
+        </w:tabs>
+      </w:pPr>
+    </w:p>
+    <w:p>
+      <w:pPr>
+        <w:tabs>
+          <w:tab w:val="left" w:pos="2040"/>
+        </w:tabs>
+      </w:pPr>
+      <w:r>
+        <w:lastRenderedPageBreak/>
+        <w:t>Diagnostico</w:t>
+      </w:r>
+    </w:p>
+    <w:p>
+      <w:pPr>
+        <w:tabs>
+          <w:tab w:val="left" w:pos="2040"/>
+        </w:tabs>
+      </w:pPr>
+      <w:r>
+        <w:rPr>
+          <w:noProof/>
+        </w:rPr>
+        <w:drawing>
+          <wp:inline distT="0" distB="0" distL="0" distR="0" wp14:anchorId="4F570B8B" wp14:editId="1ECF26B4">
+            <wp:extent cx="3228975" cy="3277583"/>
+            <wp:effectExtent l="0" t="0" r="0" b="0"/>
+            <wp:docPr id="1980966690" name="Imagem 1" descr="Interface gráfica do usuário, Texto, Aplicativo, Email&#10;&#10;Descrição gerada automaticamente"/>
+            <wp:cNvGraphicFramePr>
+              <a:graphicFrameLocks xmlns:a="http://schemas.openxmlformats.org/drawingml/2006/main" noChangeAspect="1"/>
+            </wp:cNvGraphicFramePr>
+            <a:graphic xmlns:a="http://schemas.openxmlformats.org/drawingml/2006/main">
+              <a:graphicData uri="http://schemas.openxmlformats.org/drawingml/2006/picture">
+                <pic:pic xmlns:pic="http://schemas.openxmlformats.org/drawingml/2006/picture">
+                  <pic:nvPicPr>
+                    <pic:cNvPr id="1980966690" name="Imagem 1" descr="Interface gráfica do usuário, Texto, Aplicativo, Email&#10;&#10;Descrição gerada automaticamente"/>
+                    <pic:cNvPicPr/>
+                  </pic:nvPicPr>
+                  <pic:blipFill>
+                    <a:blip r:embed="rId20"/>
+                    <a:stretch>
+                      <a:fillRect/>
+                    </a:stretch>
+                  </pic:blipFill>
+                  <pic:spPr>
+                    <a:xfrm>
+                      <a:off x="0" y="0"/>
+                      <a:ext cx="3231670" cy="3280318"/>
+                    </a:xfrm>
+                    <a:prstGeom prst="rect">
+                      <a:avLst/>
+                    </a:prstGeom>
+                  </pic:spPr>
+                </pic:pic>
+              </a:graphicData>
+            </a:graphic>
+          </wp:inline>
+        </w:drawing>
+      </w:r>
+    </w:p>
+    <w:p>
+      <w:pPr>
+        <w:tabs>
+          <w:tab w:val="left" w:pos="2040"/>
+        </w:tabs>
+      </w:pPr>
+    </w:p>
+    <w:p>
+      <w:pPr>
+        <w:tabs>
+          <w:tab w:val="left" w:pos="2040"/>
+        </w:tabs>
+      </w:pPr>
+      <w:r>
+        <w:rPr>
+          <w:noProof/>
+        </w:rPr>
+        <w:drawing>
+          <wp:anchor distT="0" distB="0" distL="114300" distR="114300" simplePos="0" relativeHeight="251665408" behindDoc="0" locked="0" layoutInCell="1" allowOverlap="1" wp14:anchorId="3062587A" wp14:editId="4DFDB2F2">
+            <wp:simplePos x="0" y="0"/>
+            <wp:positionH relativeFrom="column">
+              <wp:posOffset>-247650</wp:posOffset>
+            </wp:positionH>
+            <wp:positionV relativeFrom="paragraph">
+              <wp:posOffset>333375</wp:posOffset>
+            </wp:positionV>
+            <wp:extent cx="5943600" cy="3929380"/>
+            <wp:effectExtent l="0" t="0" r="0" b="0"/>
+            <wp:wrapSquare wrapText="bothSides"/>
+            <wp:docPr id="1707584106" name="Imagem 1" descr="Interface gráfica do usuário, Texto, Aplicativo, Email&#10;&#10;Descrição gerada automaticamente"/>
+            <wp:cNvGraphicFramePr>
+              <a:graphicFrameLocks xmlns:a="http://schemas.openxmlformats.org/drawingml/2006/main" noChangeAspect="1"/>
+            </wp:cNvGraphicFramePr>
+            <a:graphic xmlns:a="http://schemas.openxmlformats.org/drawingml/2006/main">
+              <a:graphicData uri="http://schemas.openxmlformats.org/drawingml/2006/picture">
+                <pic:pic xmlns:pic="http://schemas.openxmlformats.org/drawingml/2006/picture">
+                  <pic:nvPicPr>
+                    <pic:cNvPr id="1707584106" name="Imagem 1" descr="Interface gráfica do usuário, Texto, Aplicativo, Email&#10;&#10;Descrição gerada automaticamente"/>
+                    <pic:cNvPicPr/>
+                  </pic:nvPicPr>
+                  <pic:blipFill>
+                    <a:blip r:embed="rId21">
+                      <a:extLst>
+                        <a:ext uri="{28A0092B-C50C-407E-A947-70E740481C1C}">
+                          <a14:useLocalDpi xmlns:a14="http://schemas.microsoft.com/office/drawing/2010/main" val="0"/>
+                        </a:ext>
+                      </a:extLst>
+                    </a:blip>
+                    <a:stretch>
+                      <a:fillRect/>
+                    </a:stretch>
+                  </pic:blipFill>
+                  <pic:spPr>
+                    <a:xfrm>
+                      <a:off x="0" y="0"/>
+                      <a:ext cx="5943600" cy="3929380"/>
+                    </a:xfrm>
+                    <a:prstGeom prst="rect">
+                      <a:avLst/>
+                    </a:prstGeom>
+                  </pic:spPr>
+                </pic:pic>
+              </a:graphicData>
+            </a:graphic>
+            <wp14:sizeRelH relativeFrom="page">
+              <wp14:pctWidth>0</wp14:pctWidth>
+            </wp14:sizeRelH>
+            <wp14:sizeRelV relativeFrom="page">
+              <wp14:pctHeight>0</wp14:pctHeight>
+            </wp14:sizeRelV>
+          </wp:anchor>
+        </w:drawing>
+      </w:r>
+      <w:r>
+        <w:t>Relatorio 1:</w:t>
+      </w:r>
+    </w:p>
+    <w:p>
+      <w:pPr>
+        <w:tabs>
+          <w:tab w:val="left" w:pos="2040"/>
+        </w:tabs>
+      </w:pPr>
+      <w:r>
+        <w:lastRenderedPageBreak/>
+        <w:t>Relatorio 2</w:t>
+      </w:r>
+    </w:p>
+    <w:p>
+      <w:pPr>
+        <w:tabs>
+          <w:tab w:val="left" w:pos="2040"/>
+        </w:tabs>
+      </w:pPr>
+      <w:r>
+        <w:rPr>
+          <w:noProof/>
+        </w:rPr>
+        <w:drawing>
+          <wp:inline distT="0" distB="0" distL="0" distR="0" wp14:anchorId="2D599918" wp14:editId="6152E6BD">
+            <wp:extent cx="5810250" cy="4610100"/>
+            <wp:effectExtent l="0" t="0" r="0" b="0"/>
+            <wp:docPr id="1583157429" name="Imagem 1" descr="Interface gráfica do usuário, Texto, Aplicativo, Email&#10;&#10;Descrição gerada automaticamente"/>
+            <wp:cNvGraphicFramePr>
+              <a:graphicFrameLocks xmlns:a="http://schemas.openxmlformats.org/drawingml/2006/main" noChangeAspect="1"/>
+            </wp:cNvGraphicFramePr>
+            <a:graphic xmlns:a="http://schemas.openxmlformats.org/drawingml/2006/main">
+              <a:graphicData uri="http://schemas.openxmlformats.org/drawingml/2006/picture">
+                <pic:pic xmlns:pic="http://schemas.openxmlformats.org/drawingml/2006/picture">
+                  <pic:nvPicPr>
+                    <pic:cNvPr id="1583157429" name="Imagem 1" descr="Interface gráfica do usuário, Texto, Aplicativo, Email&#10;&#10;Descrição gerada automaticamente"/>
+                    <pic:cNvPicPr/>
+                  </pic:nvPicPr>
+                  <pic:blipFill>
+                    <a:blip r:embed="rId22"/>
+                    <a:stretch>
+                      <a:fillRect/>
+                    </a:stretch>
+                  </pic:blipFill>
+                  <pic:spPr>
+                    <a:xfrm>
+                      <a:off x="0" y="0"/>
+                      <a:ext cx="5810250" cy="4610100"/>
+                    </a:xfrm>
+                    <a:prstGeom prst="rect">
+                      <a:avLst/>
+                    </a:prstGeom>
+                  </pic:spPr>
+                </pic:pic>
+              </a:graphicData>
+            </a:graphic>
+          </wp:inline>
+        </w:drawing>
+      </w:r>
+    </w:p>
+    <w:p>
+      <w:pPr>
+        <w:tabs>
+          <w:tab w:val="left" w:pos="2040"/>
+        </w:tabs>
+      </w:pPr>
     </w:p>
     <w:sectPr>
       <w:pgSz w:w="12240" w:h="15840"/>
@@ -1478,13 +1731,13 @@
     <w:name w:val="Normal"/>
     <w:qFormat/>
   </w:style>
-  <w:style w:type="character" w:default="1" w:styleId="DefaultParagraphFont">
+  <w:style w:type="character" w:default="1" w:styleId="Fontepargpadro">
     <w:name w:val="Default Paragraph Font"/>
     <w:uiPriority w:val="1"/>
     <w:semiHidden/>
     <w:unhideWhenUsed/>
   </w:style>
-  <w:style w:type="table" w:default="1" w:styleId="TableNormal">
+  <w:style w:type="table" w:default="1" w:styleId="Tabelanormal">
     <w:name w:val="Normal Table"/>
     <w:uiPriority w:val="99"/>
     <w:semiHidden/>
@@ -1499,7 +1752,7 @@
       </w:tblCellMar>
     </w:tblPr>
   </w:style>
-  <w:style w:type="numbering" w:default="1" w:styleId="NoList">
+  <w:style w:type="numbering" w:default="1" w:styleId="Semlista">
     <w:name w:val="No List"/>
     <w:uiPriority w:val="99"/>
     <w:semiHidden/>

</xml_diff>